<commit_message>
Continued to work on the final. - CS370
</commit_message>
<xml_diff>
--- a/CSProjects/CMPSC370/Final Exam/Final_Exam.docx
+++ b/CSProjects/CMPSC370/Final Exam/Final_Exam.docx
@@ -757,7 +757,21 @@
           <w:b w:val="false"/>
           <w:bCs w:val="false"/>
         </w:rPr>
-        <w:t>Come back to this.</w:t>
+        <w:t xml:space="preserve">After the hopfield network “settles down” into a stable state I would expect the values at the six nodes to be </w:t>
+      </w:r>
+      <w:r>
+        <w:rPr>
+          <w:b/>
+          <w:bCs/>
+        </w:rPr>
+        <w:t>(-1, -1, -1, 1, 1, 1)</w:t>
+      </w:r>
+      <w:r>
+        <w:rPr>
+          <w:b w:val="false"/>
+          <w:bCs w:val="false"/>
+        </w:rPr>
+        <w:t>.</w:t>
       </w:r>
     </w:p>
     <w:p>
@@ -778,11 +792,171 @@
       </w:pPr>
       <w:r>
         <w:rPr/>
+        <w:t>(a) After tabulating which category predicted whether or not the person would eat at the restaurant it turned out that the price was the biggest factor. In 4 out of 5 cases where the good was inexpensive the student ate there. Not once did the student eat at an expensive restaurant.</w:t>
+      </w:r>
+    </w:p>
+    <w:p>
+      <w:pPr>
+        <w:pStyle w:val="style0"/>
+      </w:pPr>
+      <w:r>
+        <w:rPr/>
+      </w:r>
+    </w:p>
+    <w:p>
+      <w:pPr>
+        <w:pStyle w:val="style0"/>
+      </w:pPr>
+      <w:r>
+        <w:rPr/>
+        <w:tab/>
+        <w:t xml:space="preserve">(b) </w:t>
+      </w:r>
+    </w:p>
+    <w:p>
+      <w:pPr>
+        <w:pStyle w:val="style0"/>
+      </w:pPr>
+      <w:r>
+        <w:rPr/>
+        <w:drawing>
+          <wp:anchor allowOverlap="1" behindDoc="0" distB="0" distL="0" distR="0" distT="0" layoutInCell="1" locked="0" relativeHeight="0" simplePos="0">
+            <wp:simplePos x="0" y="0"/>
+            <wp:positionH relativeFrom="column">
+              <wp:posOffset>-150495</wp:posOffset>
+            </wp:positionH>
+            <wp:positionV relativeFrom="paragraph">
+              <wp:posOffset>1905</wp:posOffset>
+            </wp:positionV>
+            <wp:extent cx="6503035" cy="2115185"/>
+            <wp:effectExtent b="0" l="0" r="0" t="0"/>
+            <wp:wrapSquare wrapText="largest"/>
+            <wp:docPr descr="A description..." id="1" name="Picture"/>
+            <wp:cNvGraphicFramePr>
+              <a:graphicFrameLocks xmlns:a="http://schemas.openxmlformats.org/drawingml/2006/main" noChangeAspect="1"/>
+            </wp:cNvGraphicFramePr>
+            <a:graphic xmlns:a="http://schemas.openxmlformats.org/drawingml/2006/main">
+              <a:graphicData uri="http://schemas.openxmlformats.org/drawingml/2006/picture">
+                <pic:pic xmlns:pic="http://schemas.openxmlformats.org/drawingml/2006/picture">
+                  <pic:nvPicPr>
+                    <pic:cNvPr descr="A description..." id="0" name="Picture"/>
+                    <pic:cNvPicPr>
+                      <a:picLocks noChangeArrowheads="1" noChangeAspect="1"/>
+                    </pic:cNvPicPr>
+                  </pic:nvPicPr>
+                  <pic:blipFill>
+                    <a:blip r:embed="rId3"/>
+                    <a:srcRect/>
+                    <a:stretch>
+                      <a:fillRect/>
+                    </a:stretch>
+                  </pic:blipFill>
+                  <pic:spPr bwMode="auto">
+                    <a:xfrm>
+                      <a:off x="0" y="0"/>
+                      <a:ext cx="6503035" cy="2115185"/>
+                    </a:xfrm>
+                    <a:prstGeom prst="rect">
+                      <a:avLst/>
+                    </a:prstGeom>
+                    <a:noFill/>
+                    <a:ln w="9525">
+                      <a:noFill/>
+                      <a:miter lim="800000"/>
+                      <a:headEnd/>
+                      <a:tailEnd/>
+                    </a:ln>
+                  </pic:spPr>
+                </pic:pic>
+              </a:graphicData>
+            </a:graphic>
+          </wp:anchor>
+        </w:drawing>
+      </w:r>
+    </w:p>
+    <w:p>
+      <w:pPr>
+        <w:pStyle w:val="style0"/>
+      </w:pPr>
+      <w:r>
+        <w:rPr/>
+        <w:tab/>
+        <w:t>(c)</w:t>
+      </w:r>
+    </w:p>
+    <w:p>
+      <w:pPr>
+        <w:pStyle w:val="style0"/>
+      </w:pPr>
+      <w:r>
+        <w:rPr/>
+        <w:drawing>
+          <wp:anchor allowOverlap="1" behindDoc="0" distB="0" distL="0" distR="0" distT="0" layoutInCell="1" locked="0" relativeHeight="0" simplePos="0">
+            <wp:simplePos x="0" y="0"/>
+            <wp:positionH relativeFrom="column">
+              <wp:posOffset>288925</wp:posOffset>
+            </wp:positionH>
+            <wp:positionV relativeFrom="paragraph">
+              <wp:posOffset>85725</wp:posOffset>
+            </wp:positionV>
+            <wp:extent cx="5568315" cy="5497195"/>
+            <wp:effectExtent b="0" l="0" r="0" t="0"/>
+            <wp:wrapSquare wrapText="largest"/>
+            <wp:docPr descr="A description..." id="1" name="Picture"/>
+            <wp:cNvGraphicFramePr>
+              <a:graphicFrameLocks xmlns:a="http://schemas.openxmlformats.org/drawingml/2006/main" noChangeAspect="1"/>
+            </wp:cNvGraphicFramePr>
+            <a:graphic xmlns:a="http://schemas.openxmlformats.org/drawingml/2006/main">
+              <a:graphicData uri="http://schemas.openxmlformats.org/drawingml/2006/picture">
+                <pic:pic xmlns:pic="http://schemas.openxmlformats.org/drawingml/2006/picture">
+                  <pic:nvPicPr>
+                    <pic:cNvPr descr="A description..." id="0" name="Picture"/>
+                    <pic:cNvPicPr>
+                      <a:picLocks noChangeArrowheads="1" noChangeAspect="1"/>
+                    </pic:cNvPicPr>
+                  </pic:nvPicPr>
+                  <pic:blipFill>
+                    <a:blip r:embed="rId4"/>
+                    <a:srcRect/>
+                    <a:stretch>
+                      <a:fillRect/>
+                    </a:stretch>
+                  </pic:blipFill>
+                  <pic:spPr bwMode="auto">
+                    <a:xfrm>
+                      <a:off x="0" y="0"/>
+                      <a:ext cx="5568315" cy="5497195"/>
+                    </a:xfrm>
+                    <a:prstGeom prst="rect">
+                      <a:avLst/>
+                    </a:prstGeom>
+                    <a:noFill/>
+                    <a:ln w="9525">
+                      <a:noFill/>
+                      <a:miter lim="800000"/>
+                      <a:headEnd/>
+                      <a:tailEnd/>
+                    </a:ln>
+                  </pic:spPr>
+                </pic:pic>
+              </a:graphicData>
+            </a:graphic>
+          </wp:anchor>
+        </w:drawing>
+      </w:r>
+    </w:p>
+    <w:p>
+      <w:pPr>
+        <w:pStyle w:val="style0"/>
+      </w:pPr>
+      <w:r>
+        <w:rPr/>
+        <w:t>7. (a) The number of moves necessary</w:t>
       </w:r>
     </w:p>
     <w:sectPr>
-      <w:headerReference r:id="rId3" w:type="default"/>
-      <w:footerReference r:id="rId4" w:type="default"/>
+      <w:headerReference r:id="rId5" w:type="default"/>
+      <w:footerReference r:id="rId6" w:type="default"/>
       <w:type w:val="nextPage"/>
       <w:pgSz w:h="15840" w:w="12240"/>
       <w:pgMar w:bottom="1693" w:footer="1134" w:gutter="0" w:header="1134" w:left="1134" w:right="1134" w:top="1693"/>
@@ -817,7 +991,7 @@
       <w:fldChar w:fldCharType="separate"/>
     </w:r>
     <w:r>
-      <w:t>2</w:t>
+      <w:t>3</w:t>
     </w:r>
     <w:r>
       <w:fldChar w:fldCharType="end"/>
@@ -837,7 +1011,7 @@
       <w:fldChar w:fldCharType="separate"/>
     </w:r>
     <w:r>
-      <w:t>3</w:t>
+      <w:t>4</w:t>
     </w:r>
     <w:r>
       <w:fldChar w:fldCharType="end"/>

</xml_diff>

<commit_message>
Worked on the final, almost done. -CS370
</commit_message>
<xml_diff>
--- a/CSProjects/CMPSC370/Final Exam/Final_Exam.docx
+++ b/CSProjects/CMPSC370/Final Exam/Final_Exam.docx
@@ -948,15 +948,832 @@
     <w:p>
       <w:pPr>
         <w:pStyle w:val="style0"/>
-      </w:pPr>
-      <w:r>
-        <w:rPr/>
-        <w:t>7. (a) The number of moves necessary</w:t>
+        <w:numPr>
+          <w:ilvl w:val="0"/>
+          <w:numId w:val="5"/>
+        </w:numPr>
+      </w:pPr>
+      <w:r>
+        <w:rPr/>
+        <w:t>(a) The number of moves necessary can be reduced by using symmetry. If you find a solution, you can assume, that due to the game being symmetric, if you do the same exact same thing mirrored over the line of symmetry it will come out to the same conclusion.</w:t>
+      </w:r>
+    </w:p>
+    <w:p>
+      <w:pPr>
+        <w:pStyle w:val="style0"/>
+      </w:pPr>
+      <w:r>
+        <w:rPr/>
+        <w:tab/>
+      </w:r>
+    </w:p>
+    <w:p>
+      <w:pPr>
+        <w:pStyle w:val="style0"/>
+      </w:pPr>
+      <w:r>
+        <w:rPr/>
+        <w:tab/>
+        <w:t>(b) l</w:t>
+      </w:r>
+    </w:p>
+    <w:p>
+      <w:pPr>
+        <w:pStyle w:val="style0"/>
+      </w:pPr>
+      <w:r>
+        <w:rPr/>
+      </w:r>
+    </w:p>
+    <w:p>
+      <w:pPr>
+        <w:pStyle w:val="style0"/>
+      </w:pPr>
+      <w:r>
+        <w:rPr/>
+        <w:tab/>
+        <w:t>(c)</w:t>
+      </w:r>
+    </w:p>
+    <w:p>
+      <w:pPr>
+        <w:pStyle w:val="style0"/>
+      </w:pPr>
+      <w:r>
+        <w:rPr/>
+      </w:r>
+    </w:p>
+    <w:p>
+      <w:pPr>
+        <w:pStyle w:val="style0"/>
+      </w:pPr>
+      <w:r>
+        <w:rPr/>
+        <w:tab/>
+        <w:t>(d)</w:t>
+      </w:r>
+    </w:p>
+    <w:p>
+      <w:pPr>
+        <w:pStyle w:val="style0"/>
+      </w:pPr>
+      <w:r>
+        <w:rPr/>
+      </w:r>
+    </w:p>
+    <w:p>
+      <w:pPr>
+        <w:pStyle w:val="style0"/>
+      </w:pPr>
+      <w:r>
+        <w:rPr/>
+      </w:r>
+    </w:p>
+    <w:p>
+      <w:pPr>
+        <w:pStyle w:val="style0"/>
+        <w:numPr>
+          <w:ilvl w:val="0"/>
+          <w:numId w:val="6"/>
+        </w:numPr>
+      </w:pPr>
+      <w:r>
+        <w:rPr/>
+        <w:t>(a) The best achievable value for player 1, assuming player 2 plays optimally is -1.</w:t>
+      </w:r>
+    </w:p>
+    <w:p>
+      <w:pPr>
+        <w:pStyle w:val="style0"/>
+      </w:pPr>
+      <w:r>
+        <w:rPr/>
+      </w:r>
+    </w:p>
+    <w:p>
+      <w:pPr>
+        <w:pStyle w:val="style0"/>
+      </w:pPr>
+      <w:r>
+        <w:rPr/>
+        <w:tab/>
+        <w:t>(b)</w:t>
+        <w:drawing>
+          <wp:anchor allowOverlap="1" behindDoc="0" distB="0" distL="0" distR="0" distT="0" layoutInCell="1" locked="0" relativeHeight="0" simplePos="0">
+            <wp:simplePos x="0" y="0"/>
+            <wp:positionH relativeFrom="column">
+              <wp:posOffset>725805</wp:posOffset>
+            </wp:positionH>
+            <wp:positionV relativeFrom="paragraph">
+              <wp:posOffset>70485</wp:posOffset>
+            </wp:positionV>
+            <wp:extent cx="5388610" cy="3185160"/>
+            <wp:effectExtent b="0" l="0" r="0" t="0"/>
+            <wp:wrapSquare wrapText="largest"/>
+            <wp:docPr descr="A description..." id="1" name="Picture"/>
+            <wp:cNvGraphicFramePr>
+              <a:graphicFrameLocks xmlns:a="http://schemas.openxmlformats.org/drawingml/2006/main" noChangeAspect="1"/>
+            </wp:cNvGraphicFramePr>
+            <a:graphic xmlns:a="http://schemas.openxmlformats.org/drawingml/2006/main">
+              <a:graphicData uri="http://schemas.openxmlformats.org/drawingml/2006/picture">
+                <pic:pic xmlns:pic="http://schemas.openxmlformats.org/drawingml/2006/picture">
+                  <pic:nvPicPr>
+                    <pic:cNvPr descr="A description..." id="0" name="Picture"/>
+                    <pic:cNvPicPr>
+                      <a:picLocks noChangeArrowheads="1" noChangeAspect="1"/>
+                    </pic:cNvPicPr>
+                  </pic:nvPicPr>
+                  <pic:blipFill>
+                    <a:blip r:embed="rId5"/>
+                    <a:srcRect/>
+                    <a:stretch>
+                      <a:fillRect/>
+                    </a:stretch>
+                  </pic:blipFill>
+                  <pic:spPr bwMode="auto">
+                    <a:xfrm>
+                      <a:off x="0" y="0"/>
+                      <a:ext cx="5388610" cy="3185160"/>
+                    </a:xfrm>
+                    <a:prstGeom prst="rect">
+                      <a:avLst/>
+                    </a:prstGeom>
+                    <a:noFill/>
+                    <a:ln w="9525">
+                      <a:noFill/>
+                      <a:miter lim="800000"/>
+                      <a:headEnd/>
+                      <a:tailEnd/>
+                    </a:ln>
+                  </pic:spPr>
+                </pic:pic>
+              </a:graphicData>
+            </a:graphic>
+          </wp:anchor>
+        </w:drawing>
+      </w:r>
+    </w:p>
+    <w:p>
+      <w:pPr>
+        <w:pStyle w:val="style0"/>
+      </w:pPr>
+      <w:r>
+        <w:rPr/>
+      </w:r>
+    </w:p>
+    <w:p>
+      <w:pPr>
+        <w:pStyle w:val="style0"/>
+      </w:pPr>
+      <w:r>
+        <w:rPr/>
+      </w:r>
+    </w:p>
+    <w:p>
+      <w:pPr>
+        <w:pStyle w:val="style0"/>
+      </w:pPr>
+      <w:r>
+        <w:rPr/>
+      </w:r>
+    </w:p>
+    <w:p>
+      <w:pPr>
+        <w:pStyle w:val="style0"/>
+      </w:pPr>
+      <w:r>
+        <w:rPr/>
+      </w:r>
+    </w:p>
+    <w:p>
+      <w:pPr>
+        <w:pStyle w:val="style0"/>
+      </w:pPr>
+      <w:r>
+        <w:rPr/>
+      </w:r>
+    </w:p>
+    <w:p>
+      <w:pPr>
+        <w:pStyle w:val="style0"/>
+      </w:pPr>
+      <w:r>
+        <w:rPr/>
+      </w:r>
+    </w:p>
+    <w:p>
+      <w:pPr>
+        <w:pStyle w:val="style0"/>
+      </w:pPr>
+      <w:r>
+        <w:rPr/>
+      </w:r>
+    </w:p>
+    <w:p>
+      <w:pPr>
+        <w:pStyle w:val="style0"/>
+      </w:pPr>
+      <w:r>
+        <w:rPr/>
+      </w:r>
+    </w:p>
+    <w:p>
+      <w:pPr>
+        <w:pStyle w:val="style0"/>
+      </w:pPr>
+      <w:r>
+        <w:rPr/>
+      </w:r>
+    </w:p>
+    <w:p>
+      <w:pPr>
+        <w:pStyle w:val="style0"/>
+      </w:pPr>
+      <w:r>
+        <w:rPr/>
+      </w:r>
+    </w:p>
+    <w:p>
+      <w:pPr>
+        <w:pStyle w:val="style0"/>
+      </w:pPr>
+      <w:r>
+        <w:rPr/>
+      </w:r>
+    </w:p>
+    <w:p>
+      <w:pPr>
+        <w:pStyle w:val="style0"/>
+      </w:pPr>
+      <w:r>
+        <w:rPr/>
+      </w:r>
+    </w:p>
+    <w:p>
+      <w:pPr>
+        <w:pStyle w:val="style0"/>
+      </w:pPr>
+      <w:r>
+        <w:rPr/>
+      </w:r>
+    </w:p>
+    <w:p>
+      <w:pPr>
+        <w:pStyle w:val="style0"/>
+      </w:pPr>
+      <w:r>
+        <w:rPr/>
+      </w:r>
+    </w:p>
+    <w:p>
+      <w:pPr>
+        <w:pStyle w:val="style0"/>
+      </w:pPr>
+      <w:r>
+        <w:rPr/>
+      </w:r>
+    </w:p>
+    <w:p>
+      <w:pPr>
+        <w:pStyle w:val="style0"/>
+      </w:pPr>
+      <w:r>
+        <w:rPr/>
+      </w:r>
+    </w:p>
+    <w:p>
+      <w:pPr>
+        <w:pStyle w:val="style0"/>
+      </w:pPr>
+      <w:r>
+        <w:rPr/>
+      </w:r>
+    </w:p>
+    <w:p>
+      <w:pPr>
+        <w:pStyle w:val="style0"/>
+      </w:pPr>
+      <w:r>
+        <w:rPr/>
+      </w:r>
+    </w:p>
+    <w:p>
+      <w:pPr>
+        <w:pStyle w:val="style0"/>
+      </w:pPr>
+      <w:r>
+        <w:rPr/>
+      </w:r>
+    </w:p>
+    <w:p>
+      <w:pPr>
+        <w:pStyle w:val="style0"/>
+        <w:numPr>
+          <w:ilvl w:val="0"/>
+          <w:numId w:val="7"/>
+        </w:numPr>
+      </w:pPr>
+      <w:r>
+        <w:rPr/>
+        <w:t>Both of the final columns in the truth tables are identical, therefore both logic expressions are equal.</w:t>
+      </w:r>
+    </w:p>
+    <w:p>
+      <w:pPr>
+        <w:pStyle w:val="style0"/>
+      </w:pPr>
+      <w:r>
+        <w:rPr/>
+      </w:r>
+    </w:p>
+    <w:p>
+      <w:pPr>
+        <w:pStyle w:val="style0"/>
+      </w:pPr>
+      <w:r>
+        <w:rPr/>
+        <w:drawing>
+          <wp:anchor allowOverlap="1" behindDoc="0" distB="0" distL="0" distR="0" distT="0" layoutInCell="1" locked="0" relativeHeight="0" simplePos="0">
+            <wp:simplePos x="0" y="0"/>
+            <wp:positionH relativeFrom="column">
+              <wp:posOffset>1148080</wp:posOffset>
+            </wp:positionH>
+            <wp:positionV relativeFrom="paragraph">
+              <wp:posOffset>72390</wp:posOffset>
+            </wp:positionV>
+            <wp:extent cx="4115435" cy="2905125"/>
+            <wp:effectExtent b="0" l="0" r="0" t="0"/>
+            <wp:wrapSquare wrapText="largest"/>
+            <wp:docPr descr="A description..." id="1" name="Picture"/>
+            <wp:cNvGraphicFramePr>
+              <a:graphicFrameLocks xmlns:a="http://schemas.openxmlformats.org/drawingml/2006/main" noChangeAspect="1"/>
+            </wp:cNvGraphicFramePr>
+            <a:graphic xmlns:a="http://schemas.openxmlformats.org/drawingml/2006/main">
+              <a:graphicData uri="http://schemas.openxmlformats.org/drawingml/2006/picture">
+                <pic:pic xmlns:pic="http://schemas.openxmlformats.org/drawingml/2006/picture">
+                  <pic:nvPicPr>
+                    <pic:cNvPr descr="A description..." id="0" name="Picture"/>
+                    <pic:cNvPicPr>
+                      <a:picLocks noChangeArrowheads="1" noChangeAspect="1"/>
+                    </pic:cNvPicPr>
+                  </pic:nvPicPr>
+                  <pic:blipFill>
+                    <a:blip r:embed="rId6"/>
+                    <a:srcRect/>
+                    <a:stretch>
+                      <a:fillRect/>
+                    </a:stretch>
+                  </pic:blipFill>
+                  <pic:spPr bwMode="auto">
+                    <a:xfrm>
+                      <a:off x="0" y="0"/>
+                      <a:ext cx="4115435" cy="2905125"/>
+                    </a:xfrm>
+                    <a:prstGeom prst="rect">
+                      <a:avLst/>
+                    </a:prstGeom>
+                    <a:noFill/>
+                    <a:ln w="9525">
+                      <a:noFill/>
+                      <a:miter lim="800000"/>
+                      <a:headEnd/>
+                      <a:tailEnd/>
+                    </a:ln>
+                  </pic:spPr>
+                </pic:pic>
+              </a:graphicData>
+            </a:graphic>
+          </wp:anchor>
+        </w:drawing>
+      </w:r>
+    </w:p>
+    <w:p>
+      <w:pPr>
+        <w:pStyle w:val="style0"/>
+      </w:pPr>
+      <w:r>
+        <w:rPr/>
+      </w:r>
+    </w:p>
+    <w:p>
+      <w:pPr>
+        <w:pStyle w:val="style0"/>
+      </w:pPr>
+      <w:r>
+        <w:rPr/>
+      </w:r>
+    </w:p>
+    <w:p>
+      <w:pPr>
+        <w:pStyle w:val="style0"/>
+      </w:pPr>
+      <w:r>
+        <w:rPr/>
+      </w:r>
+    </w:p>
+    <w:p>
+      <w:pPr>
+        <w:pStyle w:val="style0"/>
+      </w:pPr>
+      <w:r>
+        <w:rPr/>
+      </w:r>
+    </w:p>
+    <w:p>
+      <w:pPr>
+        <w:pStyle w:val="style0"/>
+      </w:pPr>
+      <w:r>
+        <w:rPr/>
+      </w:r>
+    </w:p>
+    <w:p>
+      <w:pPr>
+        <w:pStyle w:val="style0"/>
+      </w:pPr>
+      <w:r>
+        <w:rPr/>
+      </w:r>
+    </w:p>
+    <w:p>
+      <w:pPr>
+        <w:pStyle w:val="style0"/>
+      </w:pPr>
+      <w:r>
+        <w:rPr/>
+      </w:r>
+    </w:p>
+    <w:p>
+      <w:pPr>
+        <w:pStyle w:val="style0"/>
+      </w:pPr>
+      <w:r>
+        <w:rPr/>
+      </w:r>
+    </w:p>
+    <w:p>
+      <w:pPr>
+        <w:pStyle w:val="style0"/>
+      </w:pPr>
+      <w:r>
+        <w:rPr/>
+      </w:r>
+    </w:p>
+    <w:p>
+      <w:pPr>
+        <w:pStyle w:val="style0"/>
+      </w:pPr>
+      <w:r>
+        <w:rPr/>
+      </w:r>
+    </w:p>
+    <w:p>
+      <w:pPr>
+        <w:pStyle w:val="style0"/>
+      </w:pPr>
+      <w:r>
+        <w:rPr/>
+      </w:r>
+    </w:p>
+    <w:p>
+      <w:pPr>
+        <w:pStyle w:val="style0"/>
+      </w:pPr>
+      <w:r>
+        <w:rPr/>
+      </w:r>
+    </w:p>
+    <w:p>
+      <w:pPr>
+        <w:pStyle w:val="style0"/>
+      </w:pPr>
+      <w:r>
+        <w:rPr/>
+      </w:r>
+    </w:p>
+    <w:p>
+      <w:pPr>
+        <w:pStyle w:val="style0"/>
+      </w:pPr>
+      <w:r>
+        <w:rPr/>
+      </w:r>
+    </w:p>
+    <w:p>
+      <w:pPr>
+        <w:pStyle w:val="style0"/>
+      </w:pPr>
+      <w:r>
+        <w:rPr/>
+      </w:r>
+    </w:p>
+    <w:p>
+      <w:pPr>
+        <w:pStyle w:val="style0"/>
+      </w:pPr>
+      <w:r>
+        <w:rPr/>
+      </w:r>
+    </w:p>
+    <w:p>
+      <w:pPr>
+        <w:pStyle w:val="style0"/>
+      </w:pPr>
+      <w:r>
+        <w:rPr/>
+      </w:r>
+    </w:p>
+    <w:p>
+      <w:pPr>
+        <w:pStyle w:val="style0"/>
+      </w:pPr>
+      <w:r>
+        <w:rPr/>
+      </w:r>
+    </w:p>
+    <w:p>
+      <w:pPr>
+        <w:pStyle w:val="style0"/>
+      </w:pPr>
+      <w:r>
+        <w:rPr/>
+      </w:r>
+    </w:p>
+    <w:p>
+      <w:pPr>
+        <w:pStyle w:val="style0"/>
+      </w:pPr>
+      <w:r>
+        <w:rPr/>
+      </w:r>
+    </w:p>
+    <w:p>
+      <w:pPr>
+        <w:pStyle w:val="style0"/>
+      </w:pPr>
+      <w:r>
+        <w:rPr/>
+        <w:drawing>
+          <wp:anchor allowOverlap="1" behindDoc="0" distB="0" distL="0" distR="0" distT="0" layoutInCell="1" locked="0" relativeHeight="0" simplePos="0">
+            <wp:simplePos x="0" y="0"/>
+            <wp:positionH relativeFrom="column">
+              <wp:posOffset>969010</wp:posOffset>
+            </wp:positionH>
+            <wp:positionV relativeFrom="paragraph">
+              <wp:posOffset>0</wp:posOffset>
+            </wp:positionV>
+            <wp:extent cx="4394835" cy="2812415"/>
+            <wp:effectExtent b="0" l="0" r="0" t="0"/>
+            <wp:wrapSquare wrapText="largest"/>
+            <wp:docPr descr="A description..." id="1" name="Picture"/>
+            <wp:cNvGraphicFramePr>
+              <a:graphicFrameLocks xmlns:a="http://schemas.openxmlformats.org/drawingml/2006/main" noChangeAspect="1"/>
+            </wp:cNvGraphicFramePr>
+            <a:graphic xmlns:a="http://schemas.openxmlformats.org/drawingml/2006/main">
+              <a:graphicData uri="http://schemas.openxmlformats.org/drawingml/2006/picture">
+                <pic:pic xmlns:pic="http://schemas.openxmlformats.org/drawingml/2006/picture">
+                  <pic:nvPicPr>
+                    <pic:cNvPr descr="A description..." id="0" name="Picture"/>
+                    <pic:cNvPicPr>
+                      <a:picLocks noChangeArrowheads="1" noChangeAspect="1"/>
+                    </pic:cNvPicPr>
+                  </pic:nvPicPr>
+                  <pic:blipFill>
+                    <a:blip r:embed="rId7"/>
+                    <a:srcRect/>
+                    <a:stretch>
+                      <a:fillRect/>
+                    </a:stretch>
+                  </pic:blipFill>
+                  <pic:spPr bwMode="auto">
+                    <a:xfrm>
+                      <a:off x="0" y="0"/>
+                      <a:ext cx="4394835" cy="2812415"/>
+                    </a:xfrm>
+                    <a:prstGeom prst="rect">
+                      <a:avLst/>
+                    </a:prstGeom>
+                    <a:noFill/>
+                    <a:ln w="9525">
+                      <a:noFill/>
+                      <a:miter lim="800000"/>
+                      <a:headEnd/>
+                      <a:tailEnd/>
+                    </a:ln>
+                  </pic:spPr>
+                </pic:pic>
+              </a:graphicData>
+            </a:graphic>
+          </wp:anchor>
+        </w:drawing>
+      </w:r>
+    </w:p>
+    <w:p>
+      <w:pPr>
+        <w:pStyle w:val="style0"/>
+      </w:pPr>
+      <w:r>
+        <w:rPr/>
+      </w:r>
+    </w:p>
+    <w:p>
+      <w:pPr>
+        <w:pStyle w:val="style0"/>
+      </w:pPr>
+      <w:r>
+        <w:rPr/>
+      </w:r>
+    </w:p>
+    <w:p>
+      <w:pPr>
+        <w:pStyle w:val="style0"/>
+      </w:pPr>
+      <w:r>
+        <w:rPr/>
+      </w:r>
+    </w:p>
+    <w:p>
+      <w:pPr>
+        <w:pStyle w:val="style0"/>
+      </w:pPr>
+      <w:r>
+        <w:rPr/>
+      </w:r>
+    </w:p>
+    <w:p>
+      <w:pPr>
+        <w:pStyle w:val="style0"/>
+      </w:pPr>
+      <w:r>
+        <w:rPr/>
+      </w:r>
+    </w:p>
+    <w:p>
+      <w:pPr>
+        <w:pStyle w:val="style0"/>
+      </w:pPr>
+      <w:r>
+        <w:rPr/>
+      </w:r>
+    </w:p>
+    <w:p>
+      <w:pPr>
+        <w:pStyle w:val="style0"/>
+      </w:pPr>
+      <w:r>
+        <w:rPr/>
+      </w:r>
+    </w:p>
+    <w:p>
+      <w:pPr>
+        <w:pStyle w:val="style0"/>
+      </w:pPr>
+      <w:r>
+        <w:rPr/>
+      </w:r>
+    </w:p>
+    <w:p>
+      <w:pPr>
+        <w:pStyle w:val="style0"/>
+      </w:pPr>
+      <w:r>
+        <w:rPr/>
+      </w:r>
+    </w:p>
+    <w:p>
+      <w:pPr>
+        <w:pStyle w:val="style0"/>
+      </w:pPr>
+      <w:r>
+        <w:rPr/>
+      </w:r>
+    </w:p>
+    <w:p>
+      <w:pPr>
+        <w:pStyle w:val="style0"/>
+      </w:pPr>
+      <w:r>
+        <w:rPr/>
+      </w:r>
+    </w:p>
+    <w:p>
+      <w:pPr>
+        <w:pStyle w:val="style0"/>
+      </w:pPr>
+      <w:r>
+        <w:rPr/>
+      </w:r>
+    </w:p>
+    <w:p>
+      <w:pPr>
+        <w:pStyle w:val="style0"/>
+      </w:pPr>
+      <w:r>
+        <w:rPr/>
+      </w:r>
+    </w:p>
+    <w:p>
+      <w:pPr>
+        <w:pStyle w:val="style0"/>
+      </w:pPr>
+      <w:r>
+        <w:rPr/>
+      </w:r>
+    </w:p>
+    <w:p>
+      <w:pPr>
+        <w:pStyle w:val="style0"/>
+      </w:pPr>
+      <w:r>
+        <w:rPr/>
+      </w:r>
+    </w:p>
+    <w:p>
+      <w:pPr>
+        <w:pStyle w:val="style0"/>
+      </w:pPr>
+      <w:r>
+        <w:rPr/>
+      </w:r>
+    </w:p>
+    <w:p>
+      <w:pPr>
+        <w:pStyle w:val="style0"/>
+      </w:pPr>
+      <w:r>
+        <w:rPr/>
+      </w:r>
+    </w:p>
+    <w:p>
+      <w:pPr>
+        <w:pStyle w:val="style0"/>
+        <w:numPr>
+          <w:ilvl w:val="0"/>
+          <w:numId w:val="7"/>
+        </w:numPr>
+      </w:pPr>
+      <w:r>
+        <w:rPr/>
+        <w:t>(a)  f (X, p(q(Y )), Z)</w:t>
+        <w:t xml:space="preserve">  +  f (A, B, C)</w:t>
+        <w:t xml:space="preserve">  =  f(X, p(B), Z)</w:t>
+      </w:r>
+    </w:p>
+    <w:p>
+      <w:pPr>
+        <w:pStyle w:val="style0"/>
+      </w:pPr>
+      <w:r>
+        <w:rPr/>
+        <w:t>(b)  f (X, p(q(Y )), Z)</w:t>
+        <w:t xml:space="preserve">  +  f (p(R), p(S), p(T ))</w:t>
+        <w:t xml:space="preserve">  =  f(p(X), p(p(S)), p(Z))</w:t>
+      </w:r>
+    </w:p>
+    <w:p>
+      <w:pPr>
+        <w:pStyle w:val="style0"/>
+      </w:pPr>
+      <w:r>
+        <w:rPr/>
+        <w:t>(c)  f (a, b, c)</w:t>
+        <w:t xml:space="preserve"> can't be unified with the original logic function because it uses constants.</w:t>
+      </w:r>
+    </w:p>
+    <w:p>
+      <w:pPr>
+        <w:pStyle w:val="style0"/>
+      </w:pPr>
+      <w:r>
+        <w:rPr/>
+        <w:t>(d)  f (p(a), p(q(M )), N )</w:t>
+        <w:t xml:space="preserve"> can't be unified because it uses a mix of variables and constants and the constant can't be unified with a variable because variables have changing values.</w:t>
+      </w:r>
+    </w:p>
+    <w:p>
+      <w:pPr>
+        <w:pStyle w:val="style0"/>
+      </w:pPr>
+      <w:r>
+        <w:rPr/>
+      </w:r>
+    </w:p>
+    <w:p>
+      <w:pPr>
+        <w:pStyle w:val="style0"/>
+        <w:numPr>
+          <w:ilvl w:val="0"/>
+          <w:numId w:val="7"/>
+        </w:numPr>
+      </w:pPr>
+      <w:r>
+        <w:rPr/>
+        <w:t>Artificial Intelligence is the branch of computer science that is concerned with the automation of intelligent behavior.</w:t>
       </w:r>
     </w:p>
     <w:sectPr>
-      <w:headerReference r:id="rId5" w:type="default"/>
-      <w:footerReference r:id="rId6" w:type="default"/>
+      <w:headerReference r:id="rId8" w:type="default"/>
+      <w:footerReference r:id="rId9" w:type="default"/>
       <w:type w:val="nextPage"/>
       <w:pgSz w:h="15840" w:w="12240"/>
       <w:pgMar w:bottom="1693" w:footer="1134" w:gutter="0" w:header="1134" w:left="1134" w:right="1134" w:top="1693"/>
@@ -973,7 +1790,7 @@
 <w:ftr xmlns:o="urn:schemas-microsoft-com:office:office" xmlns:r="http://schemas.openxmlformats.org/officeDocument/2006/relationships" xmlns:v="urn:schemas-microsoft-com:vml" xmlns:w="http://schemas.openxmlformats.org/wordprocessingml/2006/main" xmlns:w10="urn:schemas-microsoft-com:office:word" xmlns:wp="http://schemas.openxmlformats.org/drawingml/2006/wordprocessingDrawing">
   <w:p>
     <w:pPr>
-      <w:pStyle w:val="style21"/>
+      <w:pStyle w:val="style22"/>
     </w:pPr>
     <w:r>
       <w:rPr/>
@@ -991,7 +1808,7 @@
       <w:fldChar w:fldCharType="separate"/>
     </w:r>
     <w:r>
-      <w:t>3</w:t>
+      <w:t>5</w:t>
     </w:r>
     <w:r>
       <w:fldChar w:fldCharType="end"/>
@@ -1011,7 +1828,7 @@
       <w:fldChar w:fldCharType="separate"/>
     </w:r>
     <w:r>
-      <w:t>4</w:t>
+      <w:t>6</w:t>
     </w:r>
     <w:r>
       <w:fldChar w:fldCharType="end"/>
@@ -1024,7 +1841,7 @@
 <w:hdr xmlns:o="urn:schemas-microsoft-com:office:office" xmlns:r="http://schemas.openxmlformats.org/officeDocument/2006/relationships" xmlns:v="urn:schemas-microsoft-com:vml" xmlns:w="http://schemas.openxmlformats.org/wordprocessingml/2006/main" xmlns:w10="urn:schemas-microsoft-com:office:word" xmlns:wp="http://schemas.openxmlformats.org/drawingml/2006/wordprocessingDrawing">
   <w:p>
     <w:pPr>
-      <w:pStyle w:val="style20"/>
+      <w:pStyle w:val="style21"/>
     </w:pPr>
     <w:r>
       <w:rPr/>
@@ -1482,6 +2299,339 @@
   </w:abstractNum>
   <w:abstractNum w:abstractNumId="5">
     <w:lvl w:ilvl="0">
+      <w:start w:val="7"/>
+      <w:numFmt w:val="decimal"/>
+      <w:lvlText w:val="%1."/>
+      <w:lvlJc w:val="left"/>
+      <w:pPr>
+        <w:tabs>
+          <w:tab w:pos="720" w:val="num"/>
+        </w:tabs>
+        <w:ind w:hanging="360" w:left="720"/>
+      </w:pPr>
+      <w:rPr/>
+    </w:lvl>
+    <w:lvl w:ilvl="1">
+      <w:start w:val="1"/>
+      <w:numFmt w:val="decimal"/>
+      <w:lvlText w:val="%2."/>
+      <w:lvlJc w:val="left"/>
+      <w:pPr>
+        <w:tabs>
+          <w:tab w:pos="1080" w:val="num"/>
+        </w:tabs>
+        <w:ind w:hanging="360" w:left="1080"/>
+      </w:pPr>
+    </w:lvl>
+    <w:lvl w:ilvl="2">
+      <w:start w:val="1"/>
+      <w:numFmt w:val="decimal"/>
+      <w:lvlText w:val="%3."/>
+      <w:lvlJc w:val="left"/>
+      <w:pPr>
+        <w:tabs>
+          <w:tab w:pos="1440" w:val="num"/>
+        </w:tabs>
+        <w:ind w:hanging="360" w:left="1440"/>
+      </w:pPr>
+    </w:lvl>
+    <w:lvl w:ilvl="3">
+      <w:start w:val="1"/>
+      <w:numFmt w:val="decimal"/>
+      <w:lvlText w:val="%4."/>
+      <w:lvlJc w:val="left"/>
+      <w:pPr>
+        <w:tabs>
+          <w:tab w:pos="1800" w:val="num"/>
+        </w:tabs>
+        <w:ind w:hanging="360" w:left="1800"/>
+      </w:pPr>
+    </w:lvl>
+    <w:lvl w:ilvl="4">
+      <w:start w:val="1"/>
+      <w:numFmt w:val="decimal"/>
+      <w:lvlText w:val="%5."/>
+      <w:lvlJc w:val="left"/>
+      <w:pPr>
+        <w:tabs>
+          <w:tab w:pos="2160" w:val="num"/>
+        </w:tabs>
+        <w:ind w:hanging="360" w:left="2160"/>
+      </w:pPr>
+    </w:lvl>
+    <w:lvl w:ilvl="5">
+      <w:start w:val="1"/>
+      <w:numFmt w:val="decimal"/>
+      <w:lvlText w:val="%6."/>
+      <w:lvlJc w:val="left"/>
+      <w:pPr>
+        <w:tabs>
+          <w:tab w:pos="2520" w:val="num"/>
+        </w:tabs>
+        <w:ind w:hanging="360" w:left="2520"/>
+      </w:pPr>
+    </w:lvl>
+    <w:lvl w:ilvl="6">
+      <w:start w:val="1"/>
+      <w:numFmt w:val="decimal"/>
+      <w:lvlText w:val="%7."/>
+      <w:lvlJc w:val="left"/>
+      <w:pPr>
+        <w:tabs>
+          <w:tab w:pos="2880" w:val="num"/>
+        </w:tabs>
+        <w:ind w:hanging="360" w:left="2880"/>
+      </w:pPr>
+    </w:lvl>
+    <w:lvl w:ilvl="7">
+      <w:start w:val="1"/>
+      <w:numFmt w:val="decimal"/>
+      <w:lvlText w:val="%8."/>
+      <w:lvlJc w:val="left"/>
+      <w:pPr>
+        <w:tabs>
+          <w:tab w:pos="3240" w:val="num"/>
+        </w:tabs>
+        <w:ind w:hanging="360" w:left="3240"/>
+      </w:pPr>
+    </w:lvl>
+    <w:lvl w:ilvl="8">
+      <w:start w:val="1"/>
+      <w:numFmt w:val="decimal"/>
+      <w:lvlText w:val="%9."/>
+      <w:lvlJc w:val="left"/>
+      <w:pPr>
+        <w:tabs>
+          <w:tab w:pos="3600" w:val="num"/>
+        </w:tabs>
+        <w:ind w:hanging="360" w:left="3600"/>
+      </w:pPr>
+    </w:lvl>
+  </w:abstractNum>
+  <w:abstractNum w:abstractNumId="6">
+    <w:lvl w:ilvl="0">
+      <w:start w:val="8"/>
+      <w:numFmt w:val="decimal"/>
+      <w:lvlText w:val="%1."/>
+      <w:lvlJc w:val="left"/>
+      <w:pPr>
+        <w:tabs>
+          <w:tab w:pos="720" w:val="num"/>
+        </w:tabs>
+        <w:ind w:hanging="360" w:left="720"/>
+      </w:pPr>
+      <w:rPr/>
+    </w:lvl>
+    <w:lvl w:ilvl="1">
+      <w:start w:val="1"/>
+      <w:numFmt w:val="decimal"/>
+      <w:lvlText w:val="%2."/>
+      <w:lvlJc w:val="left"/>
+      <w:pPr>
+        <w:tabs>
+          <w:tab w:pos="1080" w:val="num"/>
+        </w:tabs>
+        <w:ind w:hanging="360" w:left="1080"/>
+      </w:pPr>
+    </w:lvl>
+    <w:lvl w:ilvl="2">
+      <w:start w:val="1"/>
+      <w:numFmt w:val="decimal"/>
+      <w:lvlText w:val="%3."/>
+      <w:lvlJc w:val="left"/>
+      <w:pPr>
+        <w:tabs>
+          <w:tab w:pos="1440" w:val="num"/>
+        </w:tabs>
+        <w:ind w:hanging="360" w:left="1440"/>
+      </w:pPr>
+    </w:lvl>
+    <w:lvl w:ilvl="3">
+      <w:start w:val="1"/>
+      <w:numFmt w:val="decimal"/>
+      <w:lvlText w:val="%4."/>
+      <w:lvlJc w:val="left"/>
+      <w:pPr>
+        <w:tabs>
+          <w:tab w:pos="1800" w:val="num"/>
+        </w:tabs>
+        <w:ind w:hanging="360" w:left="1800"/>
+      </w:pPr>
+    </w:lvl>
+    <w:lvl w:ilvl="4">
+      <w:start w:val="1"/>
+      <w:numFmt w:val="decimal"/>
+      <w:lvlText w:val="%5."/>
+      <w:lvlJc w:val="left"/>
+      <w:pPr>
+        <w:tabs>
+          <w:tab w:pos="2160" w:val="num"/>
+        </w:tabs>
+        <w:ind w:hanging="360" w:left="2160"/>
+      </w:pPr>
+    </w:lvl>
+    <w:lvl w:ilvl="5">
+      <w:start w:val="1"/>
+      <w:numFmt w:val="decimal"/>
+      <w:lvlText w:val="%6."/>
+      <w:lvlJc w:val="left"/>
+      <w:pPr>
+        <w:tabs>
+          <w:tab w:pos="2520" w:val="num"/>
+        </w:tabs>
+        <w:ind w:hanging="360" w:left="2520"/>
+      </w:pPr>
+    </w:lvl>
+    <w:lvl w:ilvl="6">
+      <w:start w:val="1"/>
+      <w:numFmt w:val="decimal"/>
+      <w:lvlText w:val="%7."/>
+      <w:lvlJc w:val="left"/>
+      <w:pPr>
+        <w:tabs>
+          <w:tab w:pos="2880" w:val="num"/>
+        </w:tabs>
+        <w:ind w:hanging="360" w:left="2880"/>
+      </w:pPr>
+    </w:lvl>
+    <w:lvl w:ilvl="7">
+      <w:start w:val="1"/>
+      <w:numFmt w:val="decimal"/>
+      <w:lvlText w:val="%8."/>
+      <w:lvlJc w:val="left"/>
+      <w:pPr>
+        <w:tabs>
+          <w:tab w:pos="3240" w:val="num"/>
+        </w:tabs>
+        <w:ind w:hanging="360" w:left="3240"/>
+      </w:pPr>
+    </w:lvl>
+    <w:lvl w:ilvl="8">
+      <w:start w:val="1"/>
+      <w:numFmt w:val="decimal"/>
+      <w:lvlText w:val="%9."/>
+      <w:lvlJc w:val="left"/>
+      <w:pPr>
+        <w:tabs>
+          <w:tab w:pos="3600" w:val="num"/>
+        </w:tabs>
+        <w:ind w:hanging="360" w:left="3600"/>
+      </w:pPr>
+    </w:lvl>
+  </w:abstractNum>
+  <w:abstractNum w:abstractNumId="7">
+    <w:lvl w:ilvl="0">
+      <w:start w:val="9"/>
+      <w:numFmt w:val="decimal"/>
+      <w:lvlText w:val="%1."/>
+      <w:lvlJc w:val="left"/>
+      <w:pPr>
+        <w:tabs>
+          <w:tab w:pos="720" w:val="num"/>
+        </w:tabs>
+        <w:ind w:hanging="360" w:left="720"/>
+      </w:pPr>
+      <w:rPr/>
+    </w:lvl>
+    <w:lvl w:ilvl="1">
+      <w:start w:val="1"/>
+      <w:numFmt w:val="decimal"/>
+      <w:lvlText w:val="%2."/>
+      <w:lvlJc w:val="left"/>
+      <w:pPr>
+        <w:tabs>
+          <w:tab w:pos="1080" w:val="num"/>
+        </w:tabs>
+        <w:ind w:hanging="360" w:left="1080"/>
+      </w:pPr>
+    </w:lvl>
+    <w:lvl w:ilvl="2">
+      <w:start w:val="1"/>
+      <w:numFmt w:val="decimal"/>
+      <w:lvlText w:val="%3."/>
+      <w:lvlJc w:val="left"/>
+      <w:pPr>
+        <w:tabs>
+          <w:tab w:pos="1440" w:val="num"/>
+        </w:tabs>
+        <w:ind w:hanging="360" w:left="1440"/>
+      </w:pPr>
+    </w:lvl>
+    <w:lvl w:ilvl="3">
+      <w:start w:val="1"/>
+      <w:numFmt w:val="decimal"/>
+      <w:lvlText w:val="%4."/>
+      <w:lvlJc w:val="left"/>
+      <w:pPr>
+        <w:tabs>
+          <w:tab w:pos="1800" w:val="num"/>
+        </w:tabs>
+        <w:ind w:hanging="360" w:left="1800"/>
+      </w:pPr>
+    </w:lvl>
+    <w:lvl w:ilvl="4">
+      <w:start w:val="1"/>
+      <w:numFmt w:val="decimal"/>
+      <w:lvlText w:val="%5."/>
+      <w:lvlJc w:val="left"/>
+      <w:pPr>
+        <w:tabs>
+          <w:tab w:pos="2160" w:val="num"/>
+        </w:tabs>
+        <w:ind w:hanging="360" w:left="2160"/>
+      </w:pPr>
+    </w:lvl>
+    <w:lvl w:ilvl="5">
+      <w:start w:val="1"/>
+      <w:numFmt w:val="decimal"/>
+      <w:lvlText w:val="%6."/>
+      <w:lvlJc w:val="left"/>
+      <w:pPr>
+        <w:tabs>
+          <w:tab w:pos="2520" w:val="num"/>
+        </w:tabs>
+        <w:ind w:hanging="360" w:left="2520"/>
+      </w:pPr>
+    </w:lvl>
+    <w:lvl w:ilvl="6">
+      <w:start w:val="1"/>
+      <w:numFmt w:val="decimal"/>
+      <w:lvlText w:val="%7."/>
+      <w:lvlJc w:val="left"/>
+      <w:pPr>
+        <w:tabs>
+          <w:tab w:pos="2880" w:val="num"/>
+        </w:tabs>
+        <w:ind w:hanging="360" w:left="2880"/>
+      </w:pPr>
+    </w:lvl>
+    <w:lvl w:ilvl="7">
+      <w:start w:val="1"/>
+      <w:numFmt w:val="decimal"/>
+      <w:lvlText w:val="%8."/>
+      <w:lvlJc w:val="left"/>
+      <w:pPr>
+        <w:tabs>
+          <w:tab w:pos="3240" w:val="num"/>
+        </w:tabs>
+        <w:ind w:hanging="360" w:left="3240"/>
+      </w:pPr>
+    </w:lvl>
+    <w:lvl w:ilvl="8">
+      <w:start w:val="1"/>
+      <w:numFmt w:val="decimal"/>
+      <w:lvlText w:val="%9."/>
+      <w:lvlJc w:val="left"/>
+      <w:pPr>
+        <w:tabs>
+          <w:tab w:pos="3600" w:val="num"/>
+        </w:tabs>
+        <w:ind w:hanging="360" w:left="3600"/>
+      </w:pPr>
+    </w:lvl>
+  </w:abstractNum>
+  <w:abstractNum w:abstractNumId="8">
+    <w:lvl w:ilvl="0">
       <w:start w:val="1"/>
       <w:numFmt w:val="none"/>
       <w:suff w:val="nothing"/>
@@ -1613,6 +2763,15 @@
   </w:num>
   <w:num w:numId="5">
     <w:abstractNumId w:val="5"/>
+  </w:num>
+  <w:num w:numId="6">
+    <w:abstractNumId w:val="6"/>
+  </w:num>
+  <w:num w:numId="7">
+    <w:abstractNumId w:val="7"/>
+  </w:num>
+  <w:num w:numId="8">
+    <w:abstractNumId w:val="8"/>
   </w:num>
 </w:numbering>
 </file>
@@ -1637,10 +2796,15 @@
       <w:lang w:bidi="hi-IN" w:eastAsia="zh-CN" w:val="en-US"/>
     </w:rPr>
   </w:style>
-  <w:style w:styleId="style15" w:type="paragraph">
+  <w:style w:styleId="style15" w:type="character">
+    <w:name w:val="Numbering Symbols"/>
+    <w:next w:val="style15"/>
+    <w:rPr/>
+  </w:style>
+  <w:style w:styleId="style16" w:type="paragraph">
     <w:name w:val="Heading"/>
     <w:basedOn w:val="style0"/>
-    <w:next w:val="style16"/>
+    <w:next w:val="style17"/>
     <w:pPr>
       <w:keepNext/>
       <w:spacing w:after="120" w:before="240"/>
@@ -1651,28 +2815,28 @@
       <w:szCs w:val="28"/>
     </w:rPr>
   </w:style>
-  <w:style w:styleId="style16" w:type="paragraph">
+  <w:style w:styleId="style17" w:type="paragraph">
     <w:name w:val="Text body"/>
     <w:basedOn w:val="style0"/>
-    <w:next w:val="style16"/>
+    <w:next w:val="style17"/>
     <w:pPr>
       <w:spacing w:after="120" w:before="0"/>
     </w:pPr>
     <w:rPr/>
   </w:style>
-  <w:style w:styleId="style17" w:type="paragraph">
+  <w:style w:styleId="style18" w:type="paragraph">
     <w:name w:val="List"/>
-    <w:basedOn w:val="style16"/>
-    <w:next w:val="style17"/>
+    <w:basedOn w:val="style17"/>
+    <w:next w:val="style18"/>
     <w:pPr/>
     <w:rPr>
       <w:rFonts w:cs="Lohit Hindi"/>
     </w:rPr>
   </w:style>
-  <w:style w:styleId="style18" w:type="paragraph">
+  <w:style w:styleId="style19" w:type="paragraph">
     <w:name w:val="Caption"/>
     <w:basedOn w:val="style0"/>
-    <w:next w:val="style18"/>
+    <w:next w:val="style19"/>
     <w:pPr>
       <w:suppressLineNumbers/>
       <w:spacing w:after="120" w:before="120"/>
@@ -1685,10 +2849,10 @@
       <w:szCs w:val="24"/>
     </w:rPr>
   </w:style>
-  <w:style w:styleId="style19" w:type="paragraph">
+  <w:style w:styleId="style20" w:type="paragraph">
     <w:name w:val="Index"/>
     <w:basedOn w:val="style0"/>
-    <w:next w:val="style19"/>
+    <w:next w:val="style20"/>
     <w:pPr>
       <w:suppressLineNumbers/>
     </w:pPr>
@@ -1696,21 +2860,8 @@
       <w:rFonts w:cs="Lohit Hindi"/>
     </w:rPr>
   </w:style>
-  <w:style w:styleId="style20" w:type="paragraph">
+  <w:style w:styleId="style21" w:type="paragraph">
     <w:name w:val="Header"/>
-    <w:basedOn w:val="style0"/>
-    <w:next w:val="style20"/>
-    <w:pPr>
-      <w:suppressLineNumbers/>
-      <w:tabs>
-        <w:tab w:leader="none" w:pos="4986" w:val="center"/>
-        <w:tab w:leader="none" w:pos="9972" w:val="right"/>
-      </w:tabs>
-    </w:pPr>
-    <w:rPr/>
-  </w:style>
-  <w:style w:styleId="style21" w:type="paragraph">
-    <w:name w:val="Footer"/>
     <w:basedOn w:val="style0"/>
     <w:next w:val="style21"/>
     <w:pPr>
@@ -1722,5 +2873,18 @@
     </w:pPr>
     <w:rPr/>
   </w:style>
+  <w:style w:styleId="style22" w:type="paragraph">
+    <w:name w:val="Footer"/>
+    <w:basedOn w:val="style0"/>
+    <w:next w:val="style22"/>
+    <w:pPr>
+      <w:suppressLineNumbers/>
+      <w:tabs>
+        <w:tab w:leader="none" w:pos="4986" w:val="center"/>
+        <w:tab w:leader="none" w:pos="9972" w:val="right"/>
+      </w:tabs>
+    </w:pPr>
+    <w:rPr/>
+  </w:style>
 </w:styles>
 </file>
</xml_diff>